<commit_message>
Working on conclusions now.
</commit_message>
<xml_diff>
--- a/report.docx
+++ b/report.docx
@@ -427,10 +427,85 @@
         <w:rPr>
           <w:rFonts w:ascii="Times New Roman" w:hAnsi="Times New Roman" w:cs="Times New Roman"/>
         </w:rPr>
-        <w:t xml:space="preserve"> Based on the criteria, when a viewing event is upcoming, notifications are invoked.</w:t>
-      </w:r>
-      <w:bookmarkStart w:id="0" w:name="_GoBack"/>
-      <w:bookmarkEnd w:id="0"/>
+        <w:t xml:space="preserve"> Based on the criteria, when a viewing event is upco</w:t>
+      </w:r>
+      <w:r>
+        <w:rPr>
+          <w:rFonts w:ascii="Times New Roman" w:hAnsi="Times New Roman" w:cs="Times New Roman"/>
+        </w:rPr>
+        <w:t>ming, notifications are invoked on separate threads.</w:t>
+      </w:r>
+    </w:p>
+    <w:p>
+      <w:pPr>
+        <w:pStyle w:val="NoSpacing"/>
+        <w:rPr>
+          <w:rFonts w:ascii="Times New Roman" w:hAnsi="Times New Roman" w:cs="Times New Roman"/>
+        </w:rPr>
+      </w:pPr>
+    </w:p>
+    <w:p>
+      <w:pPr>
+        <w:pStyle w:val="NoSpacing"/>
+        <w:jc w:val="center"/>
+        <w:rPr>
+          <w:rFonts w:ascii="Times New Roman" w:hAnsi="Times New Roman" w:cs="Times New Roman"/>
+        </w:rPr>
+      </w:pPr>
+      <w:r>
+        <w:rPr>
+          <w:rFonts w:ascii="Times New Roman" w:hAnsi="Times New Roman" w:cs="Times New Roman"/>
+          <w:noProof/>
+        </w:rPr>
+        <w:drawing>
+          <wp:inline distT="0" distB="0" distL="0" distR="0">
+            <wp:extent cx="4898571" cy="3229603"/>
+            <wp:effectExtent l="0" t="0" r="0" b="9525"/>
+            <wp:docPr id="1" name="Picture 1"/>
+            <wp:cNvGraphicFramePr>
+              <a:graphicFrameLocks xmlns:a="http://schemas.openxmlformats.org/drawingml/2006/main" noChangeAspect="1"/>
+            </wp:cNvGraphicFramePr>
+            <a:graphic xmlns:a="http://schemas.openxmlformats.org/drawingml/2006/main">
+              <a:graphicData uri="http://schemas.openxmlformats.org/drawingml/2006/picture">
+                <pic:pic xmlns:pic="http://schemas.openxmlformats.org/drawingml/2006/picture">
+                  <pic:nvPicPr>
+                    <pic:cNvPr id="0" name="Picture 1"/>
+                    <pic:cNvPicPr>
+                      <a:picLocks noChangeAspect="1" noChangeArrowheads="1"/>
+                    </pic:cNvPicPr>
+                  </pic:nvPicPr>
+                  <pic:blipFill>
+                    <a:blip r:embed="rId7">
+                      <a:extLst>
+                        <a:ext uri="{28A0092B-C50C-407E-A947-70E740481C1C}">
+                          <a14:useLocalDpi xmlns:a14="http://schemas.microsoft.com/office/drawing/2010/main" val="0"/>
+                        </a:ext>
+                      </a:extLst>
+                    </a:blip>
+                    <a:srcRect/>
+                    <a:stretch>
+                      <a:fillRect/>
+                    </a:stretch>
+                  </pic:blipFill>
+                  <pic:spPr bwMode="auto">
+                    <a:xfrm>
+                      <a:off x="0" y="0"/>
+                      <a:ext cx="4910767" cy="3237644"/>
+                    </a:xfrm>
+                    <a:prstGeom prst="rect">
+                      <a:avLst/>
+                    </a:prstGeom>
+                    <a:noFill/>
+                    <a:ln>
+                      <a:noFill/>
+                    </a:ln>
+                  </pic:spPr>
+                </pic:pic>
+              </a:graphicData>
+            </a:graphic>
+          </wp:inline>
+        </w:drawing>
+      </w:r>
     </w:p>
     <w:p>
       <w:pPr>
@@ -504,7 +579,141 @@
     <w:p>
       <w:pPr>
         <w:pStyle w:val="NoSpacing"/>
-        <w:ind w:firstLine="720"/>
+        <w:rPr>
+          <w:rFonts w:ascii="Times New Roman" w:hAnsi="Times New Roman" w:cs="Times New Roman"/>
+          <w:sz w:val="24"/>
+          <w:szCs w:val="24"/>
+        </w:rPr>
+      </w:pPr>
+      <w:r>
+        <w:rPr>
+          <w:rFonts w:ascii="Times New Roman" w:hAnsi="Times New Roman" w:cs="Times New Roman"/>
+          <w:sz w:val="24"/>
+          <w:szCs w:val="24"/>
+        </w:rPr>
+        <w:tab/>
+        <w:t>Nate processed the weather and satellite data, writing the algorithm to determine viewable dates. Thus, he did some conversions and manipulations of JSON objects and printed them accordingly.</w:t>
+      </w:r>
+      <w:r>
+        <w:rPr>
+          <w:rFonts w:ascii="Times New Roman" w:hAnsi="Times New Roman" w:cs="Times New Roman"/>
+          <w:sz w:val="24"/>
+          <w:szCs w:val="24"/>
+        </w:rPr>
+        <w:t xml:space="preserve"> He parsed the TLE data of the satellite and called various functions and API’s to get viewings.</w:t>
+      </w:r>
+      <w:r>
+        <w:rPr>
+          <w:rFonts w:ascii="Times New Roman" w:hAnsi="Times New Roman" w:cs="Times New Roman"/>
+          <w:sz w:val="24"/>
+          <w:szCs w:val="24"/>
+        </w:rPr>
+        <w:t xml:space="preserve"> For satellite data, he used </w:t>
+      </w:r>
+      <w:r>
+        <w:rPr>
+          <w:rFonts w:ascii="Times New Roman" w:hAnsi="Times New Roman" w:cs="Times New Roman"/>
+          <w:i/>
+          <w:sz w:val="24"/>
+          <w:szCs w:val="24"/>
+        </w:rPr>
+        <w:t>ephem</w:t>
+      </w:r>
+      <w:r>
+        <w:rPr>
+          <w:rFonts w:ascii="Times New Roman" w:hAnsi="Times New Roman" w:cs="Times New Roman"/>
+          <w:sz w:val="24"/>
+          <w:szCs w:val="24"/>
+        </w:rPr>
+        <w:t xml:space="preserve"> to call functions like </w:t>
+      </w:r>
+      <w:r>
+        <w:rPr>
+          <w:rFonts w:ascii="Times New Roman" w:hAnsi="Times New Roman" w:cs="Times New Roman"/>
+          <w:i/>
+          <w:sz w:val="24"/>
+          <w:szCs w:val="24"/>
+        </w:rPr>
+        <w:t>Observer()</w:t>
+      </w:r>
+      <w:r>
+        <w:rPr>
+          <w:rFonts w:ascii="Times New Roman" w:hAnsi="Times New Roman" w:cs="Times New Roman"/>
+          <w:sz w:val="24"/>
+          <w:szCs w:val="24"/>
+        </w:rPr>
+        <w:t xml:space="preserve"> and extracted necessary information needed for the project such as latitude and longitude of the viewing area.</w:t>
+      </w:r>
+      <w:r>
+        <w:rPr>
+          <w:rFonts w:ascii="Times New Roman" w:hAnsi="Times New Roman" w:cs="Times New Roman"/>
+          <w:sz w:val="24"/>
+          <w:szCs w:val="24"/>
+        </w:rPr>
+        <w:t xml:space="preserve"> He also called functions like </w:t>
+      </w:r>
+      <w:r>
+        <w:rPr>
+          <w:rFonts w:ascii="Times New Roman" w:hAnsi="Times New Roman" w:cs="Times New Roman"/>
+          <w:i/>
+          <w:sz w:val="24"/>
+          <w:szCs w:val="24"/>
+        </w:rPr>
+        <w:t>Sun()</w:t>
+      </w:r>
+      <w:r>
+        <w:rPr>
+          <w:rFonts w:ascii="Times New Roman" w:hAnsi="Times New Roman" w:cs="Times New Roman"/>
+          <w:sz w:val="24"/>
+          <w:szCs w:val="24"/>
+        </w:rPr>
+        <w:t xml:space="preserve"> to obtain its elevation. Rise and set times were also obtained for a satellite.</w:t>
+      </w:r>
+      <w:r>
+        <w:rPr>
+          <w:rFonts w:ascii="Times New Roman" w:hAnsi="Times New Roman" w:cs="Times New Roman"/>
+          <w:sz w:val="24"/>
+          <w:szCs w:val="24"/>
+        </w:rPr>
+        <w:t xml:space="preserve"> All satellite viewings obtained were stored in a list. The same was done for weather data.</w:t>
+      </w:r>
+      <w:r>
+        <w:rPr>
+          <w:rFonts w:ascii="Times New Roman" w:hAnsi="Times New Roman" w:cs="Times New Roman"/>
+          <w:sz w:val="24"/>
+          <w:szCs w:val="24"/>
+        </w:rPr>
+        <w:t xml:space="preserve"> The weather API was simpler to deal with. Its API was called through a Python URL library. Its URL was passed in with the latitude, longitude, and API key from Christina’s </w:t>
+      </w:r>
+      <w:r>
+        <w:rPr>
+          <w:rFonts w:ascii="Times New Roman" w:hAnsi="Times New Roman" w:cs="Times New Roman"/>
+          <w:i/>
+          <w:sz w:val="24"/>
+          <w:szCs w:val="24"/>
+        </w:rPr>
+        <w:t>OpenWeatherMap</w:t>
+      </w:r>
+      <w:r>
+        <w:rPr>
+          <w:rFonts w:ascii="Times New Roman" w:hAnsi="Times New Roman" w:cs="Times New Roman"/>
+          <w:sz w:val="24"/>
+          <w:szCs w:val="24"/>
+        </w:rPr>
+        <w:t xml:space="preserve"> API key.</w:t>
+      </w:r>
+      <w:r>
+        <w:rPr>
+          <w:rFonts w:ascii="Times New Roman" w:hAnsi="Times New Roman" w:cs="Times New Roman"/>
+          <w:sz w:val="24"/>
+          <w:szCs w:val="24"/>
+        </w:rPr>
+        <w:t xml:space="preserve"> An array of Booleans were stored to keep track of when the sky is clear for viewing within the next 16 days.</w:t>
+      </w:r>
+    </w:p>
+    <w:p>
+      <w:pPr>
+        <w:pStyle w:val="NoSpacing"/>
         <w:rPr>
           <w:rFonts w:ascii="Times New Roman" w:hAnsi="Times New Roman" w:cs="Times New Roman"/>
           <w:b/>
@@ -518,7 +727,56 @@
           <w:sz w:val="24"/>
           <w:szCs w:val="24"/>
         </w:rPr>
-        <w:t>//</w:t>
+        <w:tab/>
+        <w:t>Christina implemented the notifications. It was made modular so that it could be invoked when needed.</w:t>
+      </w:r>
+      <w:r>
+        <w:rPr>
+          <w:rFonts w:ascii="Times New Roman" w:hAnsi="Times New Roman" w:cs="Times New Roman"/>
+          <w:sz w:val="24"/>
+          <w:szCs w:val="24"/>
+        </w:rPr>
+        <w:t xml:space="preserve"> The notifications were originally written as a single function. Once its functionality was tested and confirmed, it was split into threads.</w:t>
+      </w:r>
+      <w:r>
+        <w:rPr>
+          <w:rFonts w:ascii="Times New Roman" w:hAnsi="Times New Roman" w:cs="Times New Roman"/>
+          <w:sz w:val="24"/>
+          <w:szCs w:val="24"/>
+        </w:rPr>
+        <w:t xml:space="preserve"> The LED flash and audio functions were split into their own threads, so that they could run concurrently, while the program still listened for upcoming viewings.</w:t>
+      </w:r>
+      <w:r>
+        <w:rPr>
+          <w:rFonts w:ascii="Times New Roman" w:hAnsi="Times New Roman" w:cs="Times New Roman"/>
+          <w:sz w:val="24"/>
+          <w:szCs w:val="24"/>
+        </w:rPr>
+        <w:t xml:space="preserve"> The notifications would stop after 10 minutes, with the exception of the</w:t>
+      </w:r>
+      <w:r>
+        <w:rPr>
+          <w:rFonts w:ascii="Times New Roman" w:hAnsi="Times New Roman" w:cs="Times New Roman"/>
+          <w:sz w:val="24"/>
+          <w:szCs w:val="24"/>
+        </w:rPr>
+        <w:t xml:space="preserve"> SMS, which sends a single text message to the phone.</w:t>
+      </w:r>
+      <w:r>
+        <w:rPr>
+          <w:rFonts w:ascii="Times New Roman" w:hAnsi="Times New Roman" w:cs="Times New Roman"/>
+          <w:sz w:val="24"/>
+          <w:szCs w:val="24"/>
+        </w:rPr>
+        <w:t xml:space="preserve"> Upon setting up its functionality, a Twilio API key also had to be obtained to use its SMS sevices</w:t>
+      </w:r>
+      <w:r>
+        <w:rPr>
+          <w:rFonts w:ascii="Times New Roman" w:hAnsi="Times New Roman" w:cs="Times New Roman"/>
+          <w:sz w:val="24"/>
+          <w:szCs w:val="24"/>
+        </w:rPr>
+        <w:t xml:space="preserve">. Pygame was used for the audio. </w:t>
       </w:r>
     </w:p>
     <w:p>
@@ -590,18 +848,34 @@
           <w:sz w:val="24"/>
           <w:szCs w:val="24"/>
         </w:rPr>
-        <w:t>//</w:t>
-      </w:r>
-    </w:p>
-    <w:p>
-      <w:pPr>
-        <w:pStyle w:val="NoSpacing"/>
-        <w:rPr>
-          <w:rFonts w:ascii="Times New Roman" w:hAnsi="Times New Roman" w:cs="Times New Roman"/>
-          <w:sz w:val="24"/>
-          <w:szCs w:val="24"/>
-        </w:rPr>
-      </w:pPr>
+        <w:t>Two challenges that stood out for this project were learning many various API’s and developing the algorithm to process the data in the Event Gateway.</w:t>
+      </w:r>
+      <w:r>
+        <w:rPr>
+          <w:rFonts w:ascii="Times New Roman" w:hAnsi="Times New Roman" w:cs="Times New Roman"/>
+          <w:sz w:val="24"/>
+          <w:szCs w:val="24"/>
+        </w:rPr>
+        <w:t xml:space="preserve"> Tackling the assignment without any astronomy background also provided some </w:t>
+      </w:r>
+      <w:r>
+        <w:rPr>
+          <w:rFonts w:ascii="Times New Roman" w:hAnsi="Times New Roman" w:cs="Times New Roman"/>
+          <w:sz w:val="24"/>
+          <w:szCs w:val="24"/>
+        </w:rPr>
+        <w:t>challenges.</w:t>
+      </w:r>
+      <w:r>
+        <w:rPr>
+          <w:rFonts w:ascii="Times New Roman" w:hAnsi="Times New Roman" w:cs="Times New Roman"/>
+          <w:sz w:val="24"/>
+          <w:szCs w:val="24"/>
+        </w:rPr>
+        <w:t xml:space="preserve"> For Computer Engineers who are fond of low-level programming, learning API’s proved to be an obstacle, but necessary in the academic growth.</w:t>
+      </w:r>
+      <w:bookmarkStart w:id="0" w:name="_GoBack"/>
+      <w:bookmarkEnd w:id="0"/>
     </w:p>
     <w:sectPr>
       <w:pgSz w:w="12240" w:h="15840"/>

</xml_diff>